<commit_message>
added prediction via XGBOOST
</commit_message>
<xml_diff>
--- a/doc/Time series analysis sample project Revenue.docx
+++ b/doc/Time series analysis sample project Revenue.docx
@@ -887,8 +887,6 @@
         </w:rPr>
         <w:t>Initial unprocessed data was used.</w:t>
       </w:r>
-      <w:bookmarkStart w:id="0" w:name="_GoBack"/>
-      <w:bookmarkEnd w:id="0"/>
     </w:p>
     <w:p>
       <w:pPr>
@@ -926,7 +924,8 @@
       </w:pPr>
       <w:r>
         <w:rPr>
-          <w:lang w:val="en-US"/>
+          <w:noProof/>
+          <w:lang w:eastAsia="ru-RU"/>
         </w:rPr>
         <w:drawing>
           <wp:inline distT="0" distB="0" distL="0" distR="0" wp14:anchorId="0E1AA91B" wp14:editId="2FD638E4">
@@ -976,6 +975,200 @@
         <w:rPr>
           <w:lang w:val="en-US"/>
         </w:rPr>
+        <w:t>Prediction using supervised learning</w:t>
+      </w:r>
+    </w:p>
+    <w:p>
+      <w:pPr>
+        <w:rPr>
+          <w:lang w:val="en-US"/>
+        </w:rPr>
+      </w:pPr>
+      <w:r>
+        <w:rPr>
+          <w:lang w:val="en-US"/>
+        </w:rPr>
+        <w:t>Initial data was enriched by shifted attributes from previous periods from the same dataset.</w:t>
+      </w:r>
+    </w:p>
+    <w:p>
+      <w:pPr>
+        <w:rPr>
+          <w:lang w:val="en-US"/>
+        </w:rPr>
+      </w:pPr>
+      <w:r>
+        <w:rPr>
+          <w:lang w:val="en-US"/>
+        </w:rPr>
+        <w:t>Daily and weekly shifting was used.</w:t>
+      </w:r>
+    </w:p>
+    <w:p>
+      <w:pPr>
+        <w:keepNext/>
+        <w:rPr>
+          <w:lang w:val="en-US"/>
+        </w:rPr>
+      </w:pPr>
+      <w:r>
+        <w:rPr>
+          <w:lang w:val="en-US"/>
+        </w:rPr>
+        <w:lastRenderedPageBreak/>
+        <w:t xml:space="preserve">Prediction result using XGBOOST using mostly default parameters </w:t>
+      </w:r>
+      <w:r>
+        <w:rPr>
+          <w:lang w:val="en-US"/>
+        </w:rPr>
+        <w:t>(</w:t>
+      </w:r>
+      <w:proofErr w:type="spellStart"/>
+      <w:r>
+        <w:rPr>
+          <w:lang w:val="en-US"/>
+        </w:rPr>
+        <w:t>n_estimators</w:t>
+      </w:r>
+      <w:proofErr w:type="spellEnd"/>
+      <w:r>
+        <w:rPr>
+          <w:lang w:val="en-US"/>
+        </w:rPr>
+        <w:t xml:space="preserve">=10000, </w:t>
+      </w:r>
+      <w:proofErr w:type="spellStart"/>
+      <w:r>
+        <w:rPr>
+          <w:lang w:val="en-US"/>
+        </w:rPr>
+        <w:t>max_depth</w:t>
+      </w:r>
+      <w:proofErr w:type="spellEnd"/>
+      <w:r>
+        <w:rPr>
+          <w:lang w:val="en-US"/>
+        </w:rPr>
+        <w:t>=3)</w:t>
+      </w:r>
+    </w:p>
+    <w:p>
+      <w:pPr>
+        <w:keepNext/>
+        <w:rPr>
+          <w:lang w:val="en-US"/>
+        </w:rPr>
+      </w:pPr>
+      <w:r>
+        <w:rPr>
+          <w:lang w:val="en-US"/>
+        </w:rPr>
+        <w:drawing>
+          <wp:inline distT="0" distB="0" distL="0" distR="0" wp14:anchorId="51FE800E" wp14:editId="2B83812A">
+            <wp:extent cx="4210050" cy="3157538"/>
+            <wp:effectExtent l="0" t="0" r="0" b="5080"/>
+            <wp:docPr id="4" name="Рисунок 4"/>
+            <wp:cNvGraphicFramePr>
+              <a:graphicFrameLocks xmlns:a="http://schemas.openxmlformats.org/drawingml/2006/main" noChangeAspect="1"/>
+            </wp:cNvGraphicFramePr>
+            <a:graphic xmlns:a="http://schemas.openxmlformats.org/drawingml/2006/main">
+              <a:graphicData uri="http://schemas.openxmlformats.org/drawingml/2006/picture">
+                <pic:pic xmlns:pic="http://schemas.openxmlformats.org/drawingml/2006/picture">
+                  <pic:nvPicPr>
+                    <pic:cNvPr id="0" name=""/>
+                    <pic:cNvPicPr/>
+                  </pic:nvPicPr>
+                  <pic:blipFill>
+                    <a:blip r:embed="rId17"/>
+                    <a:stretch>
+                      <a:fillRect/>
+                    </a:stretch>
+                  </pic:blipFill>
+                  <pic:spPr>
+                    <a:xfrm>
+                      <a:off x="0" y="0"/>
+                      <a:ext cx="4210050" cy="3157538"/>
+                    </a:xfrm>
+                    <a:prstGeom prst="rect">
+                      <a:avLst/>
+                    </a:prstGeom>
+                  </pic:spPr>
+                </pic:pic>
+              </a:graphicData>
+            </a:graphic>
+          </wp:inline>
+        </w:drawing>
+      </w:r>
+    </w:p>
+    <w:p>
+      <w:pPr>
+        <w:keepNext/>
+        <w:rPr>
+          <w:lang w:val="en-US"/>
+        </w:rPr>
+      </w:pPr>
+      <w:r>
+        <w:rPr>
+          <w:lang w:val="en-US"/>
+        </w:rPr>
+        <w:drawing>
+          <wp:inline distT="0" distB="0" distL="0" distR="0" wp14:anchorId="0165352C" wp14:editId="22B57888">
+            <wp:extent cx="4086225" cy="3064669"/>
+            <wp:effectExtent l="0" t="0" r="0" b="2540"/>
+            <wp:docPr id="6" name="Рисунок 6"/>
+            <wp:cNvGraphicFramePr>
+              <a:graphicFrameLocks xmlns:a="http://schemas.openxmlformats.org/drawingml/2006/main" noChangeAspect="1"/>
+            </wp:cNvGraphicFramePr>
+            <a:graphic xmlns:a="http://schemas.openxmlformats.org/drawingml/2006/main">
+              <a:graphicData uri="http://schemas.openxmlformats.org/drawingml/2006/picture">
+                <pic:pic xmlns:pic="http://schemas.openxmlformats.org/drawingml/2006/picture">
+                  <pic:nvPicPr>
+                    <pic:cNvPr id="0" name=""/>
+                    <pic:cNvPicPr/>
+                  </pic:nvPicPr>
+                  <pic:blipFill>
+                    <a:blip r:embed="rId18"/>
+                    <a:stretch>
+                      <a:fillRect/>
+                    </a:stretch>
+                  </pic:blipFill>
+                  <pic:spPr>
+                    <a:xfrm>
+                      <a:off x="0" y="0"/>
+                      <a:ext cx="4086225" cy="3064669"/>
+                    </a:xfrm>
+                    <a:prstGeom prst="rect">
+                      <a:avLst/>
+                    </a:prstGeom>
+                  </pic:spPr>
+                </pic:pic>
+              </a:graphicData>
+            </a:graphic>
+          </wp:inline>
+        </w:drawing>
+      </w:r>
+      <w:bookmarkStart w:id="0" w:name="_GoBack"/>
+      <w:bookmarkEnd w:id="0"/>
+    </w:p>
+    <w:p>
+      <w:pPr>
+        <w:rPr>
+          <w:lang w:val="en-US"/>
+        </w:rPr>
+      </w:pPr>
+    </w:p>
+    <w:p>
+      <w:pPr>
+        <w:pStyle w:val="2"/>
+        <w:rPr>
+          <w:lang w:val="en-US"/>
+        </w:rPr>
+      </w:pPr>
+      <w:r>
+        <w:rPr>
+          <w:lang w:val="en-US"/>
+        </w:rPr>
         <w:t>Summary</w:t>
       </w:r>
     </w:p>
@@ -1072,7 +1265,6 @@
         <w:rPr>
           <w:lang w:val="en-US"/>
         </w:rPr>
-        <w:lastRenderedPageBreak/>
         <w:t>It is also possible to use other approaches to predict revenue based on supervised learning techniques</w:t>
       </w:r>
     </w:p>
@@ -2128,7 +2320,7 @@
 </file>
 
 <file path=customXml/itemProps1.xml><?xml version="1.0" encoding="utf-8"?>
-<ds:datastoreItem xmlns:ds="http://schemas.openxmlformats.org/officeDocument/2006/customXml" ds:itemID="{0F90B6E5-2779-4B93-B0D4-5D7C1AC7E709}">
+<ds:datastoreItem xmlns:ds="http://schemas.openxmlformats.org/officeDocument/2006/customXml" ds:itemID="{8AE7D4FB-455A-4D9A-86A6-7436924DE82D}">
   <ds:schemaRefs>
     <ds:schemaRef ds:uri="http://schemas.openxmlformats.org/officeDocument/2006/bibliography"/>
   </ds:schemaRefs>

</xml_diff>

<commit_message>
calculation using previous day prediction - fixed, added weekday only based prediction
</commit_message>
<xml_diff>
--- a/doc/Time series analysis sample project Revenue.docx
+++ b/doc/Time series analysis sample project Revenue.docx
@@ -993,19 +993,6 @@
     </w:p>
     <w:p>
       <w:pPr>
-        <w:rPr>
-          <w:lang w:val="en-US"/>
-        </w:rPr>
-      </w:pPr>
-      <w:r>
-        <w:rPr>
-          <w:lang w:val="en-US"/>
-        </w:rPr>
-        <w:t>Daily and weekly shifting was used.</w:t>
-      </w:r>
-    </w:p>
-    <w:p>
-      <w:pPr>
         <w:keepNext/>
         <w:rPr>
           <w:lang w:val="en-US"/>
@@ -1016,7 +1003,19 @@
           <w:lang w:val="en-US"/>
         </w:rPr>
         <w:lastRenderedPageBreak/>
-        <w:t xml:space="preserve">Prediction result using XGBOOST using mostly default parameters </w:t>
+        <w:t xml:space="preserve">Prediction result </w:t>
+      </w:r>
+      <w:r>
+        <w:rPr>
+          <w:lang w:val="en-US"/>
+        </w:rPr>
+        <w:t xml:space="preserve">with day of week only features </w:t>
+      </w:r>
+      <w:r>
+        <w:rPr>
+          <w:lang w:val="en-US"/>
+        </w:rPr>
+        <w:t xml:space="preserve">using XGBOOST parameters </w:t>
       </w:r>
       <w:r>
         <w:rPr>
@@ -1065,10 +1064,10 @@
           <w:lang w:val="en-US"/>
         </w:rPr>
         <w:drawing>
-          <wp:inline distT="0" distB="0" distL="0" distR="0" wp14:anchorId="51FE800E" wp14:editId="2B83812A">
-            <wp:extent cx="4210050" cy="3157538"/>
-            <wp:effectExtent l="0" t="0" r="0" b="5080"/>
-            <wp:docPr id="4" name="Рисунок 4"/>
+          <wp:inline distT="0" distB="0" distL="0" distR="0" wp14:anchorId="75C29A3E" wp14:editId="45A444AB">
+            <wp:extent cx="4248150" cy="3186113"/>
+            <wp:effectExtent l="0" t="0" r="0" b="0"/>
+            <wp:docPr id="7" name="Рисунок 7"/>
             <wp:cNvGraphicFramePr>
               <a:graphicFrameLocks xmlns:a="http://schemas.openxmlformats.org/drawingml/2006/main" noChangeAspect="1"/>
             </wp:cNvGraphicFramePr>
@@ -1088,7 +1087,7 @@
                   <pic:spPr>
                     <a:xfrm>
                       <a:off x="0" y="0"/>
-                      <a:ext cx="4210050" cy="3157538"/>
+                      <a:ext cx="4248150" cy="3186113"/>
                     </a:xfrm>
                     <a:prstGeom prst="rect">
                       <a:avLst/>
@@ -1112,11 +1111,67 @@
         <w:rPr>
           <w:lang w:val="en-US"/>
         </w:rPr>
+        <w:t xml:space="preserve">Prediction with day of week features and previous days labels </w:t>
+      </w:r>
+      <w:r>
+        <w:rPr>
+          <w:lang w:val="en-US"/>
+        </w:rPr>
+        <w:t xml:space="preserve">using XGBOOST parameters </w:t>
+      </w:r>
+      <w:bookmarkStart w:id="0" w:name="_GoBack"/>
+      <w:bookmarkEnd w:id="0"/>
+      <w:r>
+        <w:rPr>
+          <w:lang w:val="en-US"/>
+        </w:rPr>
+        <w:t>(</w:t>
+      </w:r>
+      <w:proofErr w:type="spellStart"/>
+      <w:r>
+        <w:rPr>
+          <w:lang w:val="en-US"/>
+        </w:rPr>
+        <w:t>n_estimators</w:t>
+      </w:r>
+      <w:proofErr w:type="spellEnd"/>
+      <w:r>
+        <w:rPr>
+          <w:lang w:val="en-US"/>
+        </w:rPr>
+        <w:t xml:space="preserve">=10000, </w:t>
+      </w:r>
+      <w:proofErr w:type="spellStart"/>
+      <w:r>
+        <w:rPr>
+          <w:lang w:val="en-US"/>
+        </w:rPr>
+        <w:t>max_depth</w:t>
+      </w:r>
+      <w:proofErr w:type="spellEnd"/>
+      <w:r>
+        <w:rPr>
+          <w:lang w:val="en-US"/>
+        </w:rPr>
+        <w:t>=3)</w:t>
+      </w:r>
+    </w:p>
+    <w:p>
+      <w:pPr>
+        <w:keepNext/>
+        <w:rPr>
+          <w:lang w:val="en-US"/>
+        </w:rPr>
+      </w:pPr>
+      <w:r>
+        <w:rPr>
+          <w:lang w:val="en-US"/>
+        </w:rPr>
         <w:drawing>
-          <wp:inline distT="0" distB="0" distL="0" distR="0" wp14:anchorId="0165352C" wp14:editId="22B57888">
-            <wp:extent cx="4086225" cy="3064669"/>
-            <wp:effectExtent l="0" t="0" r="0" b="2540"/>
-            <wp:docPr id="6" name="Рисунок 6"/>
+          <wp:inline distT="0" distB="0" distL="0" distR="0" wp14:anchorId="75B8E8AA" wp14:editId="51C2B8F8">
+            <wp:extent cx="4152900" cy="3114675"/>
+            <wp:effectExtent l="0" t="0" r="0" b="9525"/>
+            <wp:docPr id="8" name="Рисунок 8"/>
             <wp:cNvGraphicFramePr>
               <a:graphicFrameLocks xmlns:a="http://schemas.openxmlformats.org/drawingml/2006/main" noChangeAspect="1"/>
             </wp:cNvGraphicFramePr>
@@ -1136,7 +1191,7 @@
                   <pic:spPr>
                     <a:xfrm>
                       <a:off x="0" y="0"/>
-                      <a:ext cx="4086225" cy="3064669"/>
+                      <a:ext cx="4152900" cy="3114675"/>
                     </a:xfrm>
                     <a:prstGeom prst="rect">
                       <a:avLst/>
@@ -1148,8 +1203,14 @@
           </wp:inline>
         </w:drawing>
       </w:r>
-      <w:bookmarkStart w:id="0" w:name="_GoBack"/>
-      <w:bookmarkEnd w:id="0"/>
+    </w:p>
+    <w:p>
+      <w:pPr>
+        <w:keepNext/>
+        <w:rPr>
+          <w:lang w:val="en-US"/>
+        </w:rPr>
+      </w:pPr>
     </w:p>
     <w:p>
       <w:pPr>
@@ -2320,7 +2381,7 @@
 </file>
 
 <file path=customXml/itemProps1.xml><?xml version="1.0" encoding="utf-8"?>
-<ds:datastoreItem xmlns:ds="http://schemas.openxmlformats.org/officeDocument/2006/customXml" ds:itemID="{8AE7D4FB-455A-4D9A-86A6-7436924DE82D}">
+<ds:datastoreItem xmlns:ds="http://schemas.openxmlformats.org/officeDocument/2006/customXml" ds:itemID="{8219B8A2-9F7E-4FEF-AF2B-543A63A0F9C3}">
   <ds:schemaRefs>
     <ds:schemaRef ds:uri="http://schemas.openxmlformats.org/officeDocument/2006/bibliography"/>
   </ds:schemaRefs>

</xml_diff>